<commit_message>
grammar topics re-arranged and added
</commit_message>
<xml_diff>
--- a/public/docs/10 основних правил.docx
+++ b/public/docs/10 основних правил.docx
@@ -3,142 +3,47 @@
 <w:document xmlns:wpc="http://schemas.microsoft.com/office/word/2010/wordprocessingCanvas" xmlns:cx="http://schemas.microsoft.com/office/drawing/2014/chartex" xmlns:cx1="http://schemas.microsoft.com/office/drawing/2015/9/8/chartex" xmlns:cx2="http://schemas.microsoft.com/office/drawing/2015/10/21/chartex" xmlns:cx3="http://schemas.microsoft.com/office/drawing/2016/5/9/chartex" xmlns:cx4="http://schemas.microsoft.com/office/drawing/2016/5/10/chartex" xmlns:cx5="http://schemas.microsoft.com/office/drawing/2016/5/11/chartex" xmlns:cx6="http://schemas.microsoft.com/office/drawing/2016/5/12/chartex" xmlns:cx7="http://schemas.microsoft.com/office/drawing/2016/5/13/chartex" xmlns:cx8="http://schemas.microsoft.com/office/drawing/2016/5/14/chartex" xmlns:mc="http://schemas.openxmlformats.org/markup-compatibility/2006" xmlns:aink="http://schemas.microsoft.com/office/drawing/2016/ink" xmlns:am3d="http://schemas.microsoft.com/office/drawing/2017/model3d" xmlns:o="urn:schemas-microsoft-com:office:office" xmlns:oel="http://schemas.microsoft.com/office/2019/extlst" xmlns:r="http://schemas.openxmlformats.org/officeDocument/2006/relationships" xmlns:m="http://schemas.openxmlformats.org/officeDocument/2006/math" xmlns:v="urn:schemas-microsoft-com:vml" xmlns:wp14="http://schemas.microsoft.com/office/word/2010/wordprocessingDrawing" xmlns:wp="http://schemas.openxmlformats.org/drawingml/2006/wordprocessingDrawing" xmlns:w10="urn:schemas-microsoft-com:office:word" xmlns:w="http://schemas.openxmlformats.org/wordprocessingml/2006/main" xmlns:w14="http://schemas.microsoft.com/office/word/2010/wordml" xmlns:w15="http://schemas.microsoft.com/office/word/2012/wordml" xmlns:w16cex="http://schemas.microsoft.com/office/word/2018/wordml/cex" xmlns:w16cid="http://schemas.microsoft.com/office/word/2016/wordml/cid" xmlns:w16="http://schemas.microsoft.com/office/word/2018/wordml" xmlns:w16du="http://schemas.microsoft.com/office/word/2023/wordml/word16du" xmlns:w16sdtdh="http://schemas.microsoft.com/office/word/2020/wordml/sdtdatahash" xmlns:w16sdtfl="http://schemas.microsoft.com/office/word/2024/wordml/sdtformatlock" xmlns:w16se="http://schemas.microsoft.com/office/word/2015/wordml/symex" xmlns:wpg="http://schemas.microsoft.com/office/word/2010/wordprocessingGroup" xmlns:wpi="http://schemas.microsoft.com/office/word/2010/wordprocessingInk" xmlns:wne="http://schemas.microsoft.com/office/word/2006/wordml" xmlns:wps="http://schemas.microsoft.com/office/word/2010/wordprocessingShape" mc:Ignorable="w14 w15 w16se w16cid w16 w16cex w16sdtdh w16sdtfl w16du wp14">
   <w:body>
     <w:p>
+      <w:pPr>
+        <w:rPr>
+          <w:lang w:val="uk-UA"/>
+        </w:rPr>
+      </w:pPr>
       <w:r>
         <w:rPr>
           <w:b/>
           <w:bCs/>
-        </w:rPr>
-        <w:t xml:space="preserve">10 </w:t>
-      </w:r>
-      <w:proofErr w:type="spellStart"/>
-      <w:r>
+          <w:lang w:val="uk-UA"/>
+        </w:rPr>
+        <w:t>10 основних правил англійської граматики</w:t>
+      </w:r>
+      <w:r>
+        <w:rPr>
+          <w:lang w:val="uk-UA"/>
+        </w:rPr>
+        <w:t xml:space="preserve"> українською мовою — зрозуміло та доступно для учнів:</w:t>
+      </w:r>
+    </w:p>
+    <w:p>
+      <w:pPr>
+        <w:rPr>
+          <w:lang w:val="uk-UA"/>
+        </w:rPr>
+      </w:pPr>
+      <w:r>
+        <w:rPr>
+          <w:lang w:val="uk-UA"/>
+        </w:rPr>
+        <w:pict w14:anchorId="4A09CF61">
+          <v:rect id="_x0000_i1025" style="width:0;height:1.5pt" o:hralign="center" o:hrstd="t" o:hr="t" fillcolor="#a0a0a0" stroked="f"/>
+        </w:pict>
+      </w:r>
+    </w:p>
+    <w:p>
+      <w:pPr>
         <w:rPr>
           <w:b/>
           <w:bCs/>
-        </w:rPr>
-        <w:t>основних</w:t>
-      </w:r>
-      <w:proofErr w:type="spellEnd"/>
-      <w:r>
-        <w:rPr>
-          <w:b/>
-          <w:bCs/>
-        </w:rPr>
-        <w:t xml:space="preserve"> </w:t>
-      </w:r>
-      <w:proofErr w:type="spellStart"/>
-      <w:r>
-        <w:rPr>
-          <w:b/>
-          <w:bCs/>
-        </w:rPr>
-        <w:t>правил</w:t>
-      </w:r>
-      <w:proofErr w:type="spellEnd"/>
-      <w:r>
-        <w:rPr>
-          <w:b/>
-          <w:bCs/>
-        </w:rPr>
-        <w:t xml:space="preserve"> </w:t>
-      </w:r>
-      <w:proofErr w:type="spellStart"/>
-      <w:r>
-        <w:rPr>
-          <w:b/>
-          <w:bCs/>
-        </w:rPr>
-        <w:t>англійської</w:t>
-      </w:r>
-      <w:proofErr w:type="spellEnd"/>
-      <w:r>
-        <w:rPr>
-          <w:b/>
-          <w:bCs/>
-        </w:rPr>
-        <w:t xml:space="preserve"> </w:t>
-      </w:r>
-      <w:proofErr w:type="spellStart"/>
-      <w:r>
-        <w:rPr>
-          <w:b/>
-          <w:bCs/>
-        </w:rPr>
-        <w:t>граматики</w:t>
-      </w:r>
-      <w:proofErr w:type="spellEnd"/>
-      <w:r>
-        <w:t xml:space="preserve"> </w:t>
-      </w:r>
-      <w:proofErr w:type="spellStart"/>
-      <w:r>
-        <w:t>українською</w:t>
-      </w:r>
-      <w:proofErr w:type="spellEnd"/>
-      <w:r>
-        <w:t xml:space="preserve"> </w:t>
-      </w:r>
-      <w:proofErr w:type="spellStart"/>
-      <w:r>
-        <w:t>мовою</w:t>
-      </w:r>
-      <w:proofErr w:type="spellEnd"/>
-      <w:r>
-        <w:t xml:space="preserve"> — </w:t>
-      </w:r>
-      <w:proofErr w:type="spellStart"/>
-      <w:r>
-        <w:t>зрозуміло</w:t>
-      </w:r>
-      <w:proofErr w:type="spellEnd"/>
-      <w:r>
-        <w:t xml:space="preserve"> </w:t>
-      </w:r>
-      <w:proofErr w:type="spellStart"/>
-      <w:r>
-        <w:t>та</w:t>
-      </w:r>
-      <w:proofErr w:type="spellEnd"/>
-      <w:r>
-        <w:t xml:space="preserve"> </w:t>
-      </w:r>
-      <w:proofErr w:type="spellStart"/>
-      <w:r>
-        <w:t>доступно</w:t>
-      </w:r>
-      <w:proofErr w:type="spellEnd"/>
-      <w:r>
-        <w:t xml:space="preserve"> </w:t>
-      </w:r>
-      <w:proofErr w:type="spellStart"/>
-      <w:r>
-        <w:t>для</w:t>
-      </w:r>
-      <w:proofErr w:type="spellEnd"/>
-      <w:r>
-        <w:t xml:space="preserve"> </w:t>
-      </w:r>
-      <w:proofErr w:type="spellStart"/>
-      <w:r>
-        <w:t>учнів</w:t>
-      </w:r>
-      <w:proofErr w:type="spellEnd"/>
-      <w:r>
-        <w:t>:</w:t>
-      </w:r>
-    </w:p>
-    <w:p>
-      <w:r>
-        <w:pict w14:anchorId="4A09CF61">
-          <v:rect id="_x0000_i1091" style="width:0;height:1.5pt" o:hralign="center" o:hrstd="t" o:hr="t" fillcolor="#a0a0a0" stroked="f"/>
-        </w:pict>
-      </w:r>
-    </w:p>
-    <w:p>
-      <w:pPr>
-        <w:rPr>
-          <w:b/>
-          <w:bCs/>
+          <w:lang w:val="uk-UA"/>
         </w:rPr>
       </w:pPr>
       <w:r>
@@ -146,6 +51,7 @@
           <w:rFonts w:ascii="Segoe UI Emoji" w:hAnsi="Segoe UI Emoji" w:cs="Segoe UI Emoji"/>
           <w:b/>
           <w:bCs/>
+          <w:lang w:val="uk-UA"/>
         </w:rPr>
         <w:t>✅</w:t>
       </w:r>
@@ -153,56 +59,9 @@
         <w:rPr>
           <w:b/>
           <w:bCs/>
-        </w:rPr>
-        <w:t xml:space="preserve"> 1. </w:t>
-      </w:r>
-      <w:proofErr w:type="spellStart"/>
-      <w:r>
-        <w:rPr>
-          <w:b/>
-          <w:bCs/>
-        </w:rPr>
-        <w:t>Використовуйте</w:t>
-      </w:r>
-      <w:proofErr w:type="spellEnd"/>
-      <w:r>
-        <w:rPr>
-          <w:b/>
-          <w:bCs/>
-        </w:rPr>
-        <w:t xml:space="preserve"> </w:t>
-      </w:r>
-      <w:proofErr w:type="spellStart"/>
-      <w:r>
-        <w:rPr>
-          <w:b/>
-          <w:bCs/>
-        </w:rPr>
-        <w:t>правильні</w:t>
-      </w:r>
-      <w:proofErr w:type="spellEnd"/>
-      <w:r>
-        <w:rPr>
-          <w:b/>
-          <w:bCs/>
-        </w:rPr>
-        <w:t xml:space="preserve"> </w:t>
-      </w:r>
-      <w:proofErr w:type="spellStart"/>
-      <w:r>
-        <w:rPr>
-          <w:b/>
-          <w:bCs/>
-        </w:rPr>
-        <w:t>артиклі</w:t>
-      </w:r>
-      <w:proofErr w:type="spellEnd"/>
-      <w:r>
-        <w:rPr>
-          <w:b/>
-          <w:bCs/>
-        </w:rPr>
-        <w:t xml:space="preserve"> (a, an, the)</w:t>
+          <w:lang w:val="uk-UA"/>
+        </w:rPr>
+        <w:t xml:space="preserve"> 1. Використовуйте правильні артиклі (a, an, the)</w:t>
       </w:r>
     </w:p>
     <w:p>
@@ -211,49 +70,36 @@
           <w:ilvl w:val="0"/>
           <w:numId w:val="1"/>
         </w:numPr>
+        <w:rPr>
+          <w:lang w:val="uk-UA"/>
+        </w:rPr>
       </w:pPr>
       <w:r>
         <w:rPr>
           <w:b/>
           <w:bCs/>
+          <w:lang w:val="uk-UA"/>
         </w:rPr>
         <w:t>a / an</w:t>
       </w:r>
       <w:r>
-        <w:t xml:space="preserve"> – </w:t>
-      </w:r>
-      <w:proofErr w:type="spellStart"/>
-      <w:r>
-        <w:t>для</w:t>
-      </w:r>
-      <w:proofErr w:type="spellEnd"/>
-      <w:r>
-        <w:t xml:space="preserve"> </w:t>
-      </w:r>
-      <w:proofErr w:type="spellStart"/>
-      <w:r>
-        <w:t>невизначених</w:t>
-      </w:r>
-      <w:proofErr w:type="spellEnd"/>
-      <w:r>
-        <w:t xml:space="preserve"> </w:t>
-      </w:r>
-      <w:proofErr w:type="spellStart"/>
-      <w:r>
-        <w:t>понять</w:t>
-      </w:r>
-      <w:proofErr w:type="spellEnd"/>
-      <w:r>
-        <w:t xml:space="preserve"> (</w:t>
+        <w:rPr>
+          <w:lang w:val="uk-UA"/>
+        </w:rPr>
+        <w:t xml:space="preserve"> – для невизначених понять (</w:t>
       </w:r>
       <w:r>
         <w:rPr>
           <w:i/>
           <w:iCs/>
+          <w:lang w:val="uk-UA"/>
         </w:rPr>
         <w:t>a dog, an idea</w:t>
       </w:r>
       <w:r>
+        <w:rPr>
+          <w:lang w:val="uk-UA"/>
+        </w:rPr>
         <w:t>).</w:t>
       </w:r>
     </w:p>
@@ -263,80 +109,51 @@
           <w:ilvl w:val="0"/>
           <w:numId w:val="1"/>
         </w:numPr>
+        <w:rPr>
+          <w:lang w:val="uk-UA"/>
+        </w:rPr>
       </w:pPr>
       <w:r>
         <w:rPr>
           <w:b/>
           <w:bCs/>
+          <w:lang w:val="uk-UA"/>
         </w:rPr>
         <w:t>the</w:t>
       </w:r>
       <w:r>
-        <w:t xml:space="preserve"> – </w:t>
-      </w:r>
-      <w:proofErr w:type="spellStart"/>
-      <w:r>
-        <w:t>для</w:t>
-      </w:r>
-      <w:proofErr w:type="spellEnd"/>
-      <w:r>
-        <w:t xml:space="preserve"> </w:t>
-      </w:r>
-      <w:proofErr w:type="spellStart"/>
-      <w:r>
-        <w:t>конкретних</w:t>
-      </w:r>
-      <w:proofErr w:type="spellEnd"/>
-      <w:r>
-        <w:t xml:space="preserve"> </w:t>
-      </w:r>
-      <w:proofErr w:type="spellStart"/>
-      <w:r>
-        <w:t>або</w:t>
-      </w:r>
-      <w:proofErr w:type="spellEnd"/>
-      <w:r>
-        <w:t xml:space="preserve"> </w:t>
-      </w:r>
-      <w:proofErr w:type="spellStart"/>
-      <w:r>
-        <w:t>вже</w:t>
-      </w:r>
-      <w:proofErr w:type="spellEnd"/>
-      <w:r>
-        <w:t xml:space="preserve"> </w:t>
-      </w:r>
-      <w:proofErr w:type="spellStart"/>
-      <w:r>
-        <w:t>згаданих</w:t>
-      </w:r>
-      <w:proofErr w:type="spellEnd"/>
-      <w:r>
-        <w:t xml:space="preserve"> </w:t>
-      </w:r>
-      <w:proofErr w:type="spellStart"/>
-      <w:r>
-        <w:t>об’єктів</w:t>
-      </w:r>
-      <w:proofErr w:type="spellEnd"/>
-      <w:r>
-        <w:t xml:space="preserve"> (</w:t>
+        <w:rPr>
+          <w:lang w:val="uk-UA"/>
+        </w:rPr>
+        <w:t xml:space="preserve"> – для конкретних або вже згаданих об’єктів (</w:t>
       </w:r>
       <w:r>
         <w:rPr>
           <w:i/>
           <w:iCs/>
+          <w:lang w:val="uk-UA"/>
         </w:rPr>
         <w:t>the sun, the book</w:t>
       </w:r>
       <w:r>
+        <w:rPr>
+          <w:lang w:val="uk-UA"/>
+        </w:rPr>
         <w:t>).</w:t>
       </w:r>
     </w:p>
     <w:p>
-      <w:r>
+      <w:pPr>
+        <w:rPr>
+          <w:lang w:val="uk-UA"/>
+        </w:rPr>
+      </w:pPr>
+      <w:r>
+        <w:rPr>
+          <w:lang w:val="uk-UA"/>
+        </w:rPr>
         <w:pict w14:anchorId="7565A79C">
-          <v:rect id="_x0000_i1092" style="width:0;height:1.5pt" o:hralign="center" o:hrstd="t" o:hr="t" fillcolor="#a0a0a0" stroked="f"/>
+          <v:rect id="_x0000_i1026" style="width:0;height:1.5pt" o:hralign="center" o:hrstd="t" o:hr="t" fillcolor="#a0a0a0" stroked="f"/>
         </w:pict>
       </w:r>
     </w:p>
@@ -345,6 +162,7 @@
         <w:rPr>
           <w:b/>
           <w:bCs/>
+          <w:lang w:val="uk-UA"/>
         </w:rPr>
       </w:pPr>
       <w:r>
@@ -352,6 +170,7 @@
           <w:rFonts w:ascii="Segoe UI Emoji" w:hAnsi="Segoe UI Emoji" w:cs="Segoe UI Emoji"/>
           <w:b/>
           <w:bCs/>
+          <w:lang w:val="uk-UA"/>
         </w:rPr>
         <w:t>✅</w:t>
       </w:r>
@@ -359,115 +178,22 @@
         <w:rPr>
           <w:b/>
           <w:bCs/>
-        </w:rPr>
-        <w:t xml:space="preserve"> 2. </w:t>
-      </w:r>
-      <w:proofErr w:type="spellStart"/>
-      <w:r>
-        <w:rPr>
-          <w:b/>
-          <w:bCs/>
-        </w:rPr>
-        <w:t>Дотримуйтеся</w:t>
-      </w:r>
-      <w:proofErr w:type="spellEnd"/>
-      <w:r>
-        <w:rPr>
-          <w:b/>
-          <w:bCs/>
-        </w:rPr>
-        <w:t xml:space="preserve"> </w:t>
-      </w:r>
-      <w:proofErr w:type="spellStart"/>
-      <w:r>
-        <w:rPr>
-          <w:b/>
-          <w:bCs/>
-        </w:rPr>
-        <w:t>узгодженості</w:t>
-      </w:r>
-      <w:proofErr w:type="spellEnd"/>
-      <w:r>
-        <w:rPr>
-          <w:b/>
-          <w:bCs/>
-        </w:rPr>
-        <w:t xml:space="preserve"> </w:t>
-      </w:r>
-      <w:proofErr w:type="spellStart"/>
-      <w:r>
-        <w:rPr>
-          <w:b/>
-          <w:bCs/>
-        </w:rPr>
-        <w:t>часів</w:t>
-      </w:r>
-      <w:proofErr w:type="spellEnd"/>
-    </w:p>
-    <w:p>
-      <w:proofErr w:type="spellStart"/>
-      <w:r>
-        <w:t>Не</w:t>
-      </w:r>
-      <w:proofErr w:type="spellEnd"/>
-      <w:r>
-        <w:t xml:space="preserve"> </w:t>
-      </w:r>
-      <w:proofErr w:type="spellStart"/>
-      <w:r>
-        <w:t>змінюйте</w:t>
-      </w:r>
-      <w:proofErr w:type="spellEnd"/>
-      <w:r>
-        <w:t xml:space="preserve"> </w:t>
-      </w:r>
-      <w:proofErr w:type="spellStart"/>
-      <w:r>
-        <w:t>часи</w:t>
-      </w:r>
-      <w:proofErr w:type="spellEnd"/>
-      <w:r>
-        <w:t xml:space="preserve"> </w:t>
-      </w:r>
-      <w:proofErr w:type="spellStart"/>
-      <w:r>
-        <w:t>без</w:t>
-      </w:r>
-      <w:proofErr w:type="spellEnd"/>
-      <w:r>
-        <w:t xml:space="preserve"> </w:t>
-      </w:r>
-      <w:proofErr w:type="spellStart"/>
-      <w:r>
-        <w:t>потреби</w:t>
-      </w:r>
-      <w:proofErr w:type="spellEnd"/>
-      <w:r>
-        <w:t xml:space="preserve"> в </w:t>
-      </w:r>
-      <w:proofErr w:type="spellStart"/>
-      <w:r>
-        <w:t>межах</w:t>
-      </w:r>
-      <w:proofErr w:type="spellEnd"/>
-      <w:r>
-        <w:t xml:space="preserve"> </w:t>
-      </w:r>
-      <w:proofErr w:type="spellStart"/>
-      <w:r>
-        <w:t>одного</w:t>
-      </w:r>
-      <w:proofErr w:type="spellEnd"/>
-      <w:r>
-        <w:t xml:space="preserve"> </w:t>
-      </w:r>
-      <w:proofErr w:type="spellStart"/>
-      <w:r>
-        <w:t>контексту</w:t>
-      </w:r>
-      <w:proofErr w:type="spellEnd"/>
-      <w:r>
-        <w:t>:</w:t>
+          <w:lang w:val="uk-UA"/>
+        </w:rPr>
+        <w:t xml:space="preserve"> 2. Дотримуйтеся узгодженості часів</w:t>
+      </w:r>
+    </w:p>
+    <w:p>
+      <w:pPr>
+        <w:rPr>
+          <w:lang w:val="uk-UA"/>
+        </w:rPr>
+      </w:pPr>
+      <w:r>
+        <w:rPr>
+          <w:lang w:val="uk-UA"/>
+        </w:rPr>
+        <w:t>Не змінюйте часи без потреби в межах одного контексту:</w:t>
       </w:r>
     </w:p>
     <w:p>
@@ -476,95 +202,30 @@
           <w:ilvl w:val="0"/>
           <w:numId w:val="2"/>
         </w:numPr>
+        <w:rPr>
+          <w:lang w:val="uk-UA"/>
+        </w:rPr>
       </w:pPr>
       <w:r>
         <w:rPr>
           <w:rFonts w:ascii="Segoe UI Emoji" w:hAnsi="Segoe UI Emoji" w:cs="Segoe UI Emoji"/>
+          <w:lang w:val="uk-UA"/>
         </w:rPr>
         <w:t>❌</w:t>
       </w:r>
       <w:r>
+        <w:rPr>
+          <w:lang w:val="uk-UA"/>
+        </w:rPr>
         <w:t xml:space="preserve"> </w:t>
       </w:r>
-      <w:proofErr w:type="spellStart"/>
       <w:r>
         <w:rPr>
           <w:i/>
           <w:iCs/>
-        </w:rPr>
-        <w:t>Вона</w:t>
-      </w:r>
-      <w:proofErr w:type="spellEnd"/>
-      <w:r>
-        <w:rPr>
-          <w:i/>
-          <w:iCs/>
-        </w:rPr>
-        <w:t xml:space="preserve"> </w:t>
-      </w:r>
-      <w:proofErr w:type="spellStart"/>
-      <w:r>
-        <w:rPr>
-          <w:i/>
-          <w:iCs/>
-        </w:rPr>
-        <w:t>готує</w:t>
-      </w:r>
-      <w:proofErr w:type="spellEnd"/>
-      <w:r>
-        <w:rPr>
-          <w:i/>
-          <w:iCs/>
-        </w:rPr>
-        <w:t xml:space="preserve"> </w:t>
-      </w:r>
-      <w:proofErr w:type="spellStart"/>
-      <w:r>
-        <w:rPr>
-          <w:i/>
-          <w:iCs/>
-        </w:rPr>
-        <w:t>вечерю</w:t>
-      </w:r>
-      <w:proofErr w:type="spellEnd"/>
-      <w:r>
-        <w:rPr>
-          <w:i/>
-          <w:iCs/>
-        </w:rPr>
-        <w:t xml:space="preserve"> і </w:t>
-      </w:r>
-      <w:proofErr w:type="spellStart"/>
-      <w:r>
-        <w:rPr>
-          <w:i/>
-          <w:iCs/>
-        </w:rPr>
-        <w:t>подивилася</w:t>
-      </w:r>
-      <w:proofErr w:type="spellEnd"/>
-      <w:r>
-        <w:rPr>
-          <w:i/>
-          <w:iCs/>
-        </w:rPr>
-        <w:t xml:space="preserve"> </w:t>
-      </w:r>
-      <w:proofErr w:type="spellStart"/>
-      <w:r>
-        <w:rPr>
-          <w:i/>
-          <w:iCs/>
-        </w:rPr>
-        <w:t>телевізор</w:t>
-      </w:r>
-      <w:proofErr w:type="spellEnd"/>
-      <w:r>
-        <w:rPr>
-          <w:i/>
-          <w:iCs/>
-        </w:rPr>
-        <w:t>.</w:t>
+          <w:lang w:val="uk-UA"/>
+        </w:rPr>
+        <w:t>Вона готує вечерю і дивилася телевізор.</w:t>
       </w:r>
     </w:p>
     <w:p>
@@ -573,101 +234,44 @@
           <w:ilvl w:val="0"/>
           <w:numId w:val="2"/>
         </w:numPr>
+        <w:rPr>
+          <w:lang w:val="uk-UA"/>
+        </w:rPr>
       </w:pPr>
       <w:r>
         <w:rPr>
           <w:rFonts w:ascii="Segoe UI Emoji" w:hAnsi="Segoe UI Emoji" w:cs="Segoe UI Emoji"/>
+          <w:lang w:val="uk-UA"/>
         </w:rPr>
         <w:t>✅</w:t>
       </w:r>
       <w:r>
+        <w:rPr>
+          <w:lang w:val="uk-UA"/>
+        </w:rPr>
         <w:t xml:space="preserve"> </w:t>
       </w:r>
-      <w:proofErr w:type="spellStart"/>
       <w:r>
         <w:rPr>
           <w:i/>
           <w:iCs/>
-        </w:rPr>
-        <w:t>Вона</w:t>
-      </w:r>
-      <w:proofErr w:type="spellEnd"/>
-      <w:r>
-        <w:rPr>
-          <w:i/>
-          <w:iCs/>
-        </w:rPr>
-        <w:t xml:space="preserve"> </w:t>
-      </w:r>
-      <w:proofErr w:type="spellStart"/>
-      <w:r>
-        <w:rPr>
-          <w:i/>
-          <w:iCs/>
-        </w:rPr>
-        <w:t>приготувала</w:t>
-      </w:r>
-      <w:proofErr w:type="spellEnd"/>
-      <w:r>
-        <w:rPr>
-          <w:i/>
-          <w:iCs/>
-        </w:rPr>
-        <w:t xml:space="preserve"> </w:t>
-      </w:r>
-      <w:proofErr w:type="spellStart"/>
-      <w:r>
-        <w:rPr>
-          <w:i/>
-          <w:iCs/>
-        </w:rPr>
-        <w:t>вечерю</w:t>
-      </w:r>
-      <w:proofErr w:type="spellEnd"/>
-      <w:r>
-        <w:rPr>
-          <w:i/>
-          <w:iCs/>
-        </w:rPr>
-        <w:t xml:space="preserve"> і </w:t>
-      </w:r>
-      <w:proofErr w:type="spellStart"/>
-      <w:r>
-        <w:rPr>
-          <w:i/>
-          <w:iCs/>
-        </w:rPr>
-        <w:t>подивилася</w:t>
-      </w:r>
-      <w:proofErr w:type="spellEnd"/>
-      <w:r>
-        <w:rPr>
-          <w:i/>
-          <w:iCs/>
-        </w:rPr>
-        <w:t xml:space="preserve"> </w:t>
-      </w:r>
-      <w:proofErr w:type="spellStart"/>
-      <w:r>
-        <w:rPr>
-          <w:i/>
-          <w:iCs/>
-        </w:rPr>
-        <w:t>телевізор</w:t>
-      </w:r>
-      <w:proofErr w:type="spellEnd"/>
-      <w:r>
-        <w:rPr>
-          <w:i/>
-          <w:iCs/>
-        </w:rPr>
-        <w:t>.</w:t>
-      </w:r>
-    </w:p>
-    <w:p>
-      <w:r>
+          <w:lang w:val="uk-UA"/>
+        </w:rPr>
+        <w:t>Вона приготувала вечерю і подивилася телевізор.</w:t>
+      </w:r>
+    </w:p>
+    <w:p>
+      <w:pPr>
+        <w:rPr>
+          <w:lang w:val="uk-UA"/>
+        </w:rPr>
+      </w:pPr>
+      <w:r>
+        <w:rPr>
+          <w:lang w:val="uk-UA"/>
+        </w:rPr>
         <w:pict w14:anchorId="57DBFC23">
-          <v:rect id="_x0000_i1093" style="width:0;height:1.5pt" o:hralign="center" o:hrstd="t" o:hr="t" fillcolor="#a0a0a0" stroked="f"/>
+          <v:rect id="_x0000_i1027" style="width:0;height:1.5pt" o:hralign="center" o:hrstd="t" o:hr="t" fillcolor="#a0a0a0" stroked="f"/>
         </w:pict>
       </w:r>
     </w:p>
@@ -676,6 +280,7 @@
         <w:rPr>
           <w:b/>
           <w:bCs/>
+          <w:lang w:val="uk-UA"/>
         </w:rPr>
       </w:pPr>
       <w:r>
@@ -683,6 +288,7 @@
           <w:rFonts w:ascii="Segoe UI Emoji" w:hAnsi="Segoe UI Emoji" w:cs="Segoe UI Emoji"/>
           <w:b/>
           <w:bCs/>
+          <w:lang w:val="uk-UA"/>
         </w:rPr>
         <w:t>✅</w:t>
       </w:r>
@@ -690,66 +296,10 @@
         <w:rPr>
           <w:b/>
           <w:bCs/>
-        </w:rPr>
-        <w:t xml:space="preserve"> 3. </w:t>
-      </w:r>
-      <w:proofErr w:type="spellStart"/>
-      <w:r>
-        <w:rPr>
-          <w:b/>
-          <w:bCs/>
-        </w:rPr>
-        <w:t>Узгоджуйте</w:t>
-      </w:r>
-      <w:proofErr w:type="spellEnd"/>
-      <w:r>
-        <w:rPr>
-          <w:b/>
-          <w:bCs/>
-        </w:rPr>
-        <w:t xml:space="preserve"> </w:t>
-      </w:r>
-      <w:proofErr w:type="spellStart"/>
-      <w:r>
-        <w:rPr>
-          <w:b/>
-          <w:bCs/>
-        </w:rPr>
-        <w:t>підмет</w:t>
-      </w:r>
-      <w:proofErr w:type="spellEnd"/>
-      <w:r>
-        <w:rPr>
-          <w:b/>
-          <w:bCs/>
-        </w:rPr>
-        <w:t xml:space="preserve"> </w:t>
-      </w:r>
-      <w:proofErr w:type="spellStart"/>
-      <w:r>
-        <w:rPr>
-          <w:b/>
-          <w:bCs/>
-        </w:rPr>
-        <w:t>із</w:t>
-      </w:r>
-      <w:proofErr w:type="spellEnd"/>
-      <w:r>
-        <w:rPr>
-          <w:b/>
-          <w:bCs/>
-        </w:rPr>
-        <w:t xml:space="preserve"> </w:t>
-      </w:r>
-      <w:proofErr w:type="spellStart"/>
-      <w:r>
-        <w:rPr>
-          <w:b/>
-          <w:bCs/>
-        </w:rPr>
-        <w:t>присудком</w:t>
-      </w:r>
-      <w:proofErr w:type="spellEnd"/>
+          <w:lang w:val="uk-UA"/>
+        </w:rPr>
+        <w:t xml:space="preserve"> 3. Узгоджуйте підмет із присудком</w:t>
+      </w:r>
     </w:p>
     <w:p>
       <w:pPr>
@@ -757,27 +307,21 @@
           <w:ilvl w:val="0"/>
           <w:numId w:val="3"/>
         </w:numPr>
-      </w:pPr>
-      <w:proofErr w:type="spellStart"/>
-      <w:r>
-        <w:t>Однина</w:t>
-      </w:r>
-      <w:proofErr w:type="spellEnd"/>
-      <w:r>
-        <w:t xml:space="preserve"> → </w:t>
-      </w:r>
-      <w:proofErr w:type="spellStart"/>
-      <w:r>
-        <w:t>однина</w:t>
-      </w:r>
-      <w:proofErr w:type="spellEnd"/>
-      <w:r>
-        <w:t xml:space="preserve">: </w:t>
+        <w:rPr>
+          <w:lang w:val="uk-UA"/>
+        </w:rPr>
+      </w:pPr>
+      <w:r>
+        <w:rPr>
+          <w:lang w:val="uk-UA"/>
+        </w:rPr>
+        <w:t xml:space="preserve">Однина → однина: </w:t>
       </w:r>
       <w:r>
         <w:rPr>
           <w:i/>
           <w:iCs/>
+          <w:lang w:val="uk-UA"/>
         </w:rPr>
         <w:t>He works.</w:t>
       </w:r>
@@ -788,35 +332,37 @@
           <w:ilvl w:val="0"/>
           <w:numId w:val="3"/>
         </w:numPr>
-      </w:pPr>
-      <w:proofErr w:type="spellStart"/>
-      <w:r>
-        <w:t>Множина</w:t>
-      </w:r>
-      <w:proofErr w:type="spellEnd"/>
-      <w:r>
-        <w:t xml:space="preserve"> → </w:t>
-      </w:r>
-      <w:proofErr w:type="spellStart"/>
-      <w:r>
-        <w:t>множина</w:t>
-      </w:r>
-      <w:proofErr w:type="spellEnd"/>
-      <w:r>
-        <w:t xml:space="preserve">: </w:t>
+        <w:rPr>
+          <w:lang w:val="uk-UA"/>
+        </w:rPr>
+      </w:pPr>
+      <w:r>
+        <w:rPr>
+          <w:lang w:val="uk-UA"/>
+        </w:rPr>
+        <w:t xml:space="preserve">Множина → множина: </w:t>
       </w:r>
       <w:r>
         <w:rPr>
           <w:i/>
           <w:iCs/>
+          <w:lang w:val="uk-UA"/>
         </w:rPr>
         <w:t>They work.</w:t>
       </w:r>
     </w:p>
     <w:p>
-      <w:r>
+      <w:pPr>
+        <w:rPr>
+          <w:lang w:val="uk-UA"/>
+        </w:rPr>
+      </w:pPr>
+      <w:r>
+        <w:rPr>
+          <w:lang w:val="uk-UA"/>
+        </w:rPr>
         <w:pict w14:anchorId="2D64BD48">
-          <v:rect id="_x0000_i1094" style="width:0;height:1.5pt" o:hralign="center" o:hrstd="t" o:hr="t" fillcolor="#a0a0a0" stroked="f"/>
+          <v:rect id="_x0000_i1028" style="width:0;height:1.5pt" o:hralign="center" o:hrstd="t" o:hr="t" fillcolor="#a0a0a0" stroked="f"/>
         </w:pict>
       </w:r>
     </w:p>
@@ -825,6 +371,7 @@
         <w:rPr>
           <w:b/>
           <w:bCs/>
+          <w:lang w:val="uk-UA"/>
         </w:rPr>
       </w:pPr>
       <w:r>
@@ -832,6 +379,7 @@
           <w:rFonts w:ascii="Segoe UI Emoji" w:hAnsi="Segoe UI Emoji" w:cs="Segoe UI Emoji"/>
           <w:b/>
           <w:bCs/>
+          <w:lang w:val="uk-UA"/>
         </w:rPr>
         <w:t>✅</w:t>
       </w:r>
@@ -839,133 +387,31 @@
         <w:rPr>
           <w:b/>
           <w:bCs/>
-        </w:rPr>
-        <w:t xml:space="preserve"> 4. </w:t>
-      </w:r>
-      <w:proofErr w:type="spellStart"/>
+          <w:lang w:val="uk-UA"/>
+        </w:rPr>
+        <w:t xml:space="preserve"> 4. Дотримуйтеся правильного порядку слів</w:t>
+      </w:r>
+    </w:p>
+    <w:p>
+      <w:pPr>
+        <w:rPr>
+          <w:lang w:val="uk-UA"/>
+        </w:rPr>
+      </w:pPr>
+      <w:r>
+        <w:rPr>
+          <w:lang w:val="uk-UA"/>
+        </w:rPr>
+        <w:t xml:space="preserve">Стандартна структура речення: </w:t>
+      </w:r>
       <w:r>
         <w:rPr>
           <w:b/>
           <w:bCs/>
-        </w:rPr>
-        <w:t>Дотримуйтеся</w:t>
-      </w:r>
-      <w:proofErr w:type="spellEnd"/>
-      <w:r>
-        <w:rPr>
-          <w:b/>
-          <w:bCs/>
-        </w:rPr>
-        <w:t xml:space="preserve"> </w:t>
-      </w:r>
-      <w:proofErr w:type="spellStart"/>
-      <w:r>
-        <w:rPr>
-          <w:b/>
-          <w:bCs/>
-        </w:rPr>
-        <w:t>правильного</w:t>
-      </w:r>
-      <w:proofErr w:type="spellEnd"/>
-      <w:r>
-        <w:rPr>
-          <w:b/>
-          <w:bCs/>
-        </w:rPr>
-        <w:t xml:space="preserve"> </w:t>
-      </w:r>
-      <w:proofErr w:type="spellStart"/>
-      <w:r>
-        <w:rPr>
-          <w:b/>
-          <w:bCs/>
-        </w:rPr>
-        <w:t>порядку</w:t>
-      </w:r>
-      <w:proofErr w:type="spellEnd"/>
-      <w:r>
-        <w:rPr>
-          <w:b/>
-          <w:bCs/>
-        </w:rPr>
-        <w:t xml:space="preserve"> </w:t>
-      </w:r>
-      <w:proofErr w:type="spellStart"/>
-      <w:r>
-        <w:rPr>
-          <w:b/>
-          <w:bCs/>
-        </w:rPr>
-        <w:t>слів</w:t>
-      </w:r>
-      <w:proofErr w:type="spellEnd"/>
-    </w:p>
-    <w:p>
-      <w:proofErr w:type="spellStart"/>
-      <w:r>
-        <w:t>Стандартна</w:t>
-      </w:r>
-      <w:proofErr w:type="spellEnd"/>
-      <w:r>
-        <w:t xml:space="preserve"> </w:t>
-      </w:r>
-      <w:proofErr w:type="spellStart"/>
-      <w:r>
-        <w:t>структура</w:t>
-      </w:r>
-      <w:proofErr w:type="spellEnd"/>
-      <w:r>
-        <w:t xml:space="preserve"> </w:t>
-      </w:r>
-      <w:proofErr w:type="spellStart"/>
-      <w:r>
-        <w:t>речення</w:t>
-      </w:r>
-      <w:proofErr w:type="spellEnd"/>
-      <w:r>
-        <w:t xml:space="preserve">: </w:t>
-      </w:r>
-      <w:proofErr w:type="spellStart"/>
-      <w:r>
-        <w:rPr>
-          <w:b/>
-          <w:bCs/>
-        </w:rPr>
-        <w:t>Підмет</w:t>
-      </w:r>
-      <w:proofErr w:type="spellEnd"/>
-      <w:r>
-        <w:rPr>
-          <w:b/>
-          <w:bCs/>
-        </w:rPr>
-        <w:t xml:space="preserve"> + </w:t>
-      </w:r>
-      <w:proofErr w:type="spellStart"/>
-      <w:r>
-        <w:rPr>
-          <w:b/>
-          <w:bCs/>
-        </w:rPr>
-        <w:t>Дієслово</w:t>
-      </w:r>
-      <w:proofErr w:type="spellEnd"/>
-      <w:r>
-        <w:rPr>
-          <w:b/>
-          <w:bCs/>
-        </w:rPr>
-        <w:t xml:space="preserve"> + </w:t>
-      </w:r>
-      <w:proofErr w:type="spellStart"/>
-      <w:r>
-        <w:rPr>
-          <w:b/>
-          <w:bCs/>
-        </w:rPr>
-        <w:t>Додаток</w:t>
-      </w:r>
-      <w:proofErr w:type="spellEnd"/>
+          <w:lang w:val="uk-UA"/>
+        </w:rPr>
+        <w:t>Підмет + Дієслово + Додаток</w:t>
+      </w:r>
     </w:p>
     <w:p>
       <w:pPr>
@@ -973,70 +419,45 @@
           <w:ilvl w:val="0"/>
           <w:numId w:val="4"/>
         </w:numPr>
+        <w:rPr>
+          <w:lang w:val="uk-UA"/>
+        </w:rPr>
       </w:pPr>
       <w:r>
         <w:rPr>
           <w:i/>
           <w:iCs/>
+          <w:lang w:val="uk-UA"/>
         </w:rPr>
         <w:t>She studies English.</w:t>
       </w:r>
       <w:r>
+        <w:rPr>
+          <w:lang w:val="uk-UA"/>
+        </w:rPr>
         <w:t xml:space="preserve"> → </w:t>
       </w:r>
-      <w:proofErr w:type="spellStart"/>
       <w:r>
         <w:rPr>
           <w:i/>
           <w:iCs/>
-        </w:rPr>
-        <w:t>Вона</w:t>
-      </w:r>
-      <w:proofErr w:type="spellEnd"/>
-      <w:r>
-        <w:rPr>
-          <w:i/>
-          <w:iCs/>
-        </w:rPr>
-        <w:t xml:space="preserve"> </w:t>
-      </w:r>
-      <w:proofErr w:type="spellStart"/>
-      <w:r>
-        <w:rPr>
-          <w:i/>
-          <w:iCs/>
-        </w:rPr>
-        <w:t>вивчає</w:t>
-      </w:r>
-      <w:proofErr w:type="spellEnd"/>
-      <w:r>
-        <w:rPr>
-          <w:i/>
-          <w:iCs/>
-        </w:rPr>
-        <w:t xml:space="preserve"> </w:t>
-      </w:r>
-      <w:proofErr w:type="spellStart"/>
-      <w:r>
-        <w:rPr>
-          <w:i/>
-          <w:iCs/>
-        </w:rPr>
-        <w:t>англійську</w:t>
-      </w:r>
-      <w:proofErr w:type="spellEnd"/>
-      <w:r>
-        <w:rPr>
-          <w:i/>
-          <w:iCs/>
-        </w:rPr>
-        <w:t>.</w:t>
-      </w:r>
-    </w:p>
-    <w:p>
-      <w:r>
+          <w:lang w:val="uk-UA"/>
+        </w:rPr>
+        <w:t>Вона вивчає англійську.</w:t>
+      </w:r>
+    </w:p>
+    <w:p>
+      <w:pPr>
+        <w:rPr>
+          <w:lang w:val="uk-UA"/>
+        </w:rPr>
+      </w:pPr>
+      <w:r>
+        <w:rPr>
+          <w:lang w:val="uk-UA"/>
+        </w:rPr>
         <w:pict w14:anchorId="0CBE4295">
-          <v:rect id="_x0000_i1095" style="width:0;height:1.5pt" o:hralign="center" o:hrstd="t" o:hr="t" fillcolor="#a0a0a0" stroked="f"/>
+          <v:rect id="_x0000_i1029" style="width:0;height:1.5pt" o:hralign="center" o:hrstd="t" o:hr="t" fillcolor="#a0a0a0" stroked="f"/>
         </w:pict>
       </w:r>
     </w:p>
@@ -1045,6 +466,7 @@
         <w:rPr>
           <w:b/>
           <w:bCs/>
+          <w:lang w:val="uk-UA"/>
         </w:rPr>
       </w:pPr>
       <w:r>
@@ -1052,6 +474,7 @@
           <w:rFonts w:ascii="Segoe UI Emoji" w:hAnsi="Segoe UI Emoji" w:cs="Segoe UI Emoji"/>
           <w:b/>
           <w:bCs/>
+          <w:lang w:val="uk-UA"/>
         </w:rPr>
         <w:t>✅</w:t>
       </w:r>
@@ -1059,50 +482,10 @@
         <w:rPr>
           <w:b/>
           <w:bCs/>
-        </w:rPr>
-        <w:t xml:space="preserve"> 5. </w:t>
-      </w:r>
-      <w:proofErr w:type="spellStart"/>
-      <w:r>
-        <w:rPr>
-          <w:b/>
-          <w:bCs/>
-        </w:rPr>
-        <w:t>Правильно</w:t>
-      </w:r>
-      <w:proofErr w:type="spellEnd"/>
-      <w:r>
-        <w:rPr>
-          <w:b/>
-          <w:bCs/>
-        </w:rPr>
-        <w:t xml:space="preserve"> </w:t>
-      </w:r>
-      <w:proofErr w:type="spellStart"/>
-      <w:r>
-        <w:rPr>
-          <w:b/>
-          <w:bCs/>
-        </w:rPr>
-        <w:t>утворюйте</w:t>
-      </w:r>
-      <w:proofErr w:type="spellEnd"/>
-      <w:r>
-        <w:rPr>
-          <w:b/>
-          <w:bCs/>
-        </w:rPr>
-        <w:t xml:space="preserve"> </w:t>
-      </w:r>
-      <w:proofErr w:type="spellStart"/>
-      <w:r>
-        <w:rPr>
-          <w:b/>
-          <w:bCs/>
-        </w:rPr>
-        <w:t>множину</w:t>
-      </w:r>
-      <w:proofErr w:type="spellEnd"/>
+          <w:lang w:val="uk-UA"/>
+        </w:rPr>
+        <w:t xml:space="preserve"> 5. Правильно утворюйте множину</w:t>
+      </w:r>
     </w:p>
     <w:p>
       <w:pPr>
@@ -1110,27 +493,21 @@
           <w:ilvl w:val="0"/>
           <w:numId w:val="5"/>
         </w:numPr>
-      </w:pPr>
-      <w:proofErr w:type="spellStart"/>
-      <w:r>
-        <w:t>Звичайна</w:t>
-      </w:r>
-      <w:proofErr w:type="spellEnd"/>
-      <w:r>
-        <w:t xml:space="preserve"> </w:t>
-      </w:r>
-      <w:proofErr w:type="spellStart"/>
-      <w:r>
-        <w:t>множина</w:t>
-      </w:r>
-      <w:proofErr w:type="spellEnd"/>
-      <w:r>
-        <w:t xml:space="preserve">: </w:t>
+        <w:rPr>
+          <w:lang w:val="uk-UA"/>
+        </w:rPr>
+      </w:pPr>
+      <w:r>
+        <w:rPr>
+          <w:lang w:val="uk-UA"/>
+        </w:rPr>
+        <w:t xml:space="preserve">Звичайна множина: </w:t>
       </w:r>
       <w:r>
         <w:rPr>
           <w:i/>
           <w:iCs/>
+          <w:lang w:val="uk-UA"/>
         </w:rPr>
         <w:t>cats, dishes</w:t>
       </w:r>
@@ -1141,35 +518,37 @@
           <w:ilvl w:val="0"/>
           <w:numId w:val="5"/>
         </w:numPr>
-      </w:pPr>
-      <w:proofErr w:type="spellStart"/>
-      <w:r>
-        <w:t>Неправильна</w:t>
-      </w:r>
-      <w:proofErr w:type="spellEnd"/>
-      <w:r>
-        <w:t xml:space="preserve"> </w:t>
-      </w:r>
-      <w:proofErr w:type="spellStart"/>
-      <w:r>
-        <w:t>множина</w:t>
-      </w:r>
-      <w:proofErr w:type="spellEnd"/>
-      <w:r>
-        <w:t xml:space="preserve">: </w:t>
+        <w:rPr>
+          <w:lang w:val="uk-UA"/>
+        </w:rPr>
+      </w:pPr>
+      <w:r>
+        <w:rPr>
+          <w:lang w:val="uk-UA"/>
+        </w:rPr>
+        <w:t xml:space="preserve">Неправильна множина: </w:t>
       </w:r>
       <w:r>
         <w:rPr>
           <w:i/>
           <w:iCs/>
+          <w:lang w:val="uk-UA"/>
         </w:rPr>
         <w:t>children, mice</w:t>
       </w:r>
     </w:p>
     <w:p>
-      <w:r>
+      <w:pPr>
+        <w:rPr>
+          <w:lang w:val="uk-UA"/>
+        </w:rPr>
+      </w:pPr>
+      <w:r>
+        <w:rPr>
+          <w:lang w:val="uk-UA"/>
+        </w:rPr>
         <w:pict w14:anchorId="7A0D1648">
-          <v:rect id="_x0000_i1096" style="width:0;height:1.5pt" o:hralign="center" o:hrstd="t" o:hr="t" fillcolor="#a0a0a0" stroked="f"/>
+          <v:rect id="_x0000_i1030" style="width:0;height:1.5pt" o:hralign="center" o:hrstd="t" o:hr="t" fillcolor="#a0a0a0" stroked="f"/>
         </w:pict>
       </w:r>
     </w:p>
@@ -1178,6 +557,7 @@
         <w:rPr>
           <w:b/>
           <w:bCs/>
+          <w:lang w:val="uk-UA"/>
         </w:rPr>
       </w:pPr>
       <w:r>
@@ -1185,6 +565,7 @@
           <w:rFonts w:ascii="Segoe UI Emoji" w:hAnsi="Segoe UI Emoji" w:cs="Segoe UI Emoji"/>
           <w:b/>
           <w:bCs/>
+          <w:lang w:val="uk-UA"/>
         </w:rPr>
         <w:t>✅</w:t>
       </w:r>
@@ -1192,50 +573,10 @@
         <w:rPr>
           <w:b/>
           <w:bCs/>
-        </w:rPr>
-        <w:t xml:space="preserve"> 6. </w:t>
-      </w:r>
-      <w:proofErr w:type="spellStart"/>
-      <w:r>
-        <w:rPr>
-          <w:b/>
-          <w:bCs/>
-        </w:rPr>
-        <w:t>Використовуйте</w:t>
-      </w:r>
-      <w:proofErr w:type="spellEnd"/>
-      <w:r>
-        <w:rPr>
-          <w:b/>
-          <w:bCs/>
-        </w:rPr>
-        <w:t xml:space="preserve"> </w:t>
-      </w:r>
-      <w:proofErr w:type="spellStart"/>
-      <w:r>
-        <w:rPr>
-          <w:b/>
-          <w:bCs/>
-        </w:rPr>
-        <w:t>правильні</w:t>
-      </w:r>
-      <w:proofErr w:type="spellEnd"/>
-      <w:r>
-        <w:rPr>
-          <w:b/>
-          <w:bCs/>
-        </w:rPr>
-        <w:t xml:space="preserve"> </w:t>
-      </w:r>
-      <w:proofErr w:type="spellStart"/>
-      <w:r>
-        <w:rPr>
-          <w:b/>
-          <w:bCs/>
-        </w:rPr>
-        <w:t>прийменники</w:t>
-      </w:r>
-      <w:proofErr w:type="spellEnd"/>
+          <w:lang w:val="uk-UA"/>
+        </w:rPr>
+        <w:t xml:space="preserve"> 6. Використовуйте правильні прийменники</w:t>
+      </w:r>
     </w:p>
     <w:p>
       <w:pPr>
@@ -1243,51 +584,37 @@
           <w:ilvl w:val="0"/>
           <w:numId w:val="6"/>
         </w:numPr>
-      </w:pPr>
-      <w:proofErr w:type="spellStart"/>
-      <w:r>
-        <w:t>Вони</w:t>
-      </w:r>
-      <w:proofErr w:type="spellEnd"/>
-      <w:r>
-        <w:t xml:space="preserve"> </w:t>
-      </w:r>
-      <w:proofErr w:type="spellStart"/>
-      <w:r>
-        <w:t>змінюють</w:t>
-      </w:r>
-      <w:proofErr w:type="spellEnd"/>
-      <w:r>
-        <w:t xml:space="preserve"> </w:t>
-      </w:r>
-      <w:proofErr w:type="spellStart"/>
-      <w:r>
-        <w:t>зміст</w:t>
-      </w:r>
-      <w:proofErr w:type="spellEnd"/>
-      <w:r>
-        <w:t xml:space="preserve"> </w:t>
-      </w:r>
-      <w:proofErr w:type="spellStart"/>
-      <w:r>
-        <w:t>фраз</w:t>
-      </w:r>
-      <w:proofErr w:type="spellEnd"/>
-      <w:r>
-        <w:t xml:space="preserve">: </w:t>
+        <w:rPr>
+          <w:lang w:val="uk-UA"/>
+        </w:rPr>
+      </w:pPr>
+      <w:r>
+        <w:rPr>
+          <w:lang w:val="uk-UA"/>
+        </w:rPr>
+        <w:t xml:space="preserve">Вони змінюють зміст фраз: </w:t>
       </w:r>
       <w:r>
         <w:rPr>
           <w:i/>
           <w:iCs/>
+          <w:lang w:val="uk-UA"/>
         </w:rPr>
         <w:t>at night, on Monday, in the room</w:t>
       </w:r>
     </w:p>
     <w:p>
-      <w:r>
+      <w:pPr>
+        <w:rPr>
+          <w:lang w:val="uk-UA"/>
+        </w:rPr>
+      </w:pPr>
+      <w:r>
+        <w:rPr>
+          <w:lang w:val="uk-UA"/>
+        </w:rPr>
         <w:pict w14:anchorId="631CC549">
-          <v:rect id="_x0000_i1097" style="width:0;height:1.5pt" o:hralign="center" o:hrstd="t" o:hr="t" fillcolor="#a0a0a0" stroked="f"/>
+          <v:rect id="_x0000_i1031" style="width:0;height:1.5pt" o:hralign="center" o:hrstd="t" o:hr="t" fillcolor="#a0a0a0" stroked="f"/>
         </w:pict>
       </w:r>
     </w:p>
@@ -1296,6 +623,7 @@
         <w:rPr>
           <w:b/>
           <w:bCs/>
+          <w:lang w:val="uk-UA"/>
         </w:rPr>
       </w:pPr>
       <w:r>
@@ -1303,6 +631,7 @@
           <w:rFonts w:ascii="Segoe UI Emoji" w:hAnsi="Segoe UI Emoji" w:cs="Segoe UI Emoji"/>
           <w:b/>
           <w:bCs/>
+          <w:lang w:val="uk-UA"/>
         </w:rPr>
         <w:t>✅</w:t>
       </w:r>
@@ -1310,66 +639,10 @@
         <w:rPr>
           <w:b/>
           <w:bCs/>
-        </w:rPr>
-        <w:t xml:space="preserve"> 7. </w:t>
-      </w:r>
-      <w:proofErr w:type="spellStart"/>
-      <w:r>
-        <w:rPr>
-          <w:b/>
-          <w:bCs/>
-        </w:rPr>
-        <w:t>Правильно</w:t>
-      </w:r>
-      <w:proofErr w:type="spellEnd"/>
-      <w:r>
-        <w:rPr>
-          <w:b/>
-          <w:bCs/>
-        </w:rPr>
-        <w:t xml:space="preserve"> </w:t>
-      </w:r>
-      <w:proofErr w:type="spellStart"/>
-      <w:r>
-        <w:rPr>
-          <w:b/>
-          <w:bCs/>
-        </w:rPr>
-        <w:t>будуйте</w:t>
-      </w:r>
-      <w:proofErr w:type="spellEnd"/>
-      <w:r>
-        <w:rPr>
-          <w:b/>
-          <w:bCs/>
-        </w:rPr>
-        <w:t xml:space="preserve"> </w:t>
-      </w:r>
-      <w:proofErr w:type="spellStart"/>
-      <w:r>
-        <w:rPr>
-          <w:b/>
-          <w:bCs/>
-        </w:rPr>
-        <w:t>запитання</w:t>
-      </w:r>
-      <w:proofErr w:type="spellEnd"/>
-      <w:r>
-        <w:rPr>
-          <w:b/>
-          <w:bCs/>
-        </w:rPr>
-        <w:t xml:space="preserve"> і </w:t>
-      </w:r>
-      <w:proofErr w:type="spellStart"/>
-      <w:r>
-        <w:rPr>
-          <w:b/>
-          <w:bCs/>
-        </w:rPr>
-        <w:t>заперечення</w:t>
-      </w:r>
-      <w:proofErr w:type="spellEnd"/>
+          <w:lang w:val="uk-UA"/>
+        </w:rPr>
+        <w:t xml:space="preserve"> 7. Правильно будуйте запитання і заперечення</w:t>
+      </w:r>
     </w:p>
     <w:p>
       <w:pPr>
@@ -1377,42 +650,28 @@
           <w:ilvl w:val="0"/>
           <w:numId w:val="7"/>
         </w:numPr>
-      </w:pPr>
-      <w:r>
-        <w:t xml:space="preserve">З </w:t>
-      </w:r>
-      <w:proofErr w:type="spellStart"/>
-      <w:r>
-        <w:t>більшістю</w:t>
-      </w:r>
-      <w:proofErr w:type="spellEnd"/>
-      <w:r>
-        <w:t xml:space="preserve"> </w:t>
-      </w:r>
-      <w:proofErr w:type="spellStart"/>
-      <w:r>
-        <w:t>дієслів</w:t>
-      </w:r>
-      <w:proofErr w:type="spellEnd"/>
-      <w:r>
-        <w:t xml:space="preserve"> </w:t>
-      </w:r>
-      <w:proofErr w:type="spellStart"/>
-      <w:r>
-        <w:t>використовуйте</w:t>
-      </w:r>
-      <w:proofErr w:type="spellEnd"/>
-      <w:r>
-        <w:t xml:space="preserve"> </w:t>
+        <w:rPr>
+          <w:lang w:val="uk-UA"/>
+        </w:rPr>
+      </w:pPr>
+      <w:r>
+        <w:rPr>
+          <w:lang w:val="uk-UA"/>
+        </w:rPr>
+        <w:t xml:space="preserve">З більшістю дієслів використовуйте </w:t>
       </w:r>
       <w:r>
         <w:rPr>
           <w:i/>
           <w:iCs/>
+          <w:lang w:val="uk-UA"/>
         </w:rPr>
         <w:t>do / does / did</w:t>
       </w:r>
       <w:r>
+        <w:rPr>
+          <w:lang w:val="uk-UA"/>
+        </w:rPr>
         <w:t>:</w:t>
       </w:r>
     </w:p>
@@ -1422,48 +681,31 @@
           <w:ilvl w:val="1"/>
           <w:numId w:val="7"/>
         </w:numPr>
+        <w:rPr>
+          <w:lang w:val="uk-UA"/>
+        </w:rPr>
       </w:pPr>
       <w:r>
         <w:rPr>
           <w:i/>
           <w:iCs/>
+          <w:lang w:val="uk-UA"/>
         </w:rPr>
         <w:t>Do you play?</w:t>
       </w:r>
       <w:r>
+        <w:rPr>
+          <w:lang w:val="uk-UA"/>
+        </w:rPr>
         <w:t xml:space="preserve"> → </w:t>
       </w:r>
-      <w:proofErr w:type="spellStart"/>
       <w:r>
         <w:rPr>
           <w:i/>
           <w:iCs/>
-        </w:rPr>
-        <w:t>Ти</w:t>
-      </w:r>
-      <w:proofErr w:type="spellEnd"/>
-      <w:r>
-        <w:rPr>
-          <w:i/>
-          <w:iCs/>
-        </w:rPr>
-        <w:t xml:space="preserve"> </w:t>
-      </w:r>
-      <w:proofErr w:type="spellStart"/>
-      <w:r>
-        <w:rPr>
-          <w:i/>
-          <w:iCs/>
-        </w:rPr>
-        <w:t>граєш</w:t>
-      </w:r>
-      <w:proofErr w:type="spellEnd"/>
-      <w:r>
-        <w:rPr>
-          <w:i/>
-          <w:iCs/>
-        </w:rPr>
-        <w:t>?</w:t>
+          <w:lang w:val="uk-UA"/>
+        </w:rPr>
+        <w:t>Ти граєш?</w:t>
       </w:r>
     </w:p>
     <w:p>
@@ -1472,87 +714,46 @@
           <w:ilvl w:val="1"/>
           <w:numId w:val="7"/>
         </w:numPr>
+        <w:rPr>
+          <w:lang w:val="uk-UA"/>
+        </w:rPr>
       </w:pPr>
       <w:r>
         <w:rPr>
           <w:i/>
           <w:iCs/>
+          <w:lang w:val="uk-UA"/>
         </w:rPr>
         <w:t>She doesn’t like tea.</w:t>
       </w:r>
       <w:r>
+        <w:rPr>
+          <w:lang w:val="uk-UA"/>
+        </w:rPr>
         <w:t xml:space="preserve"> → </w:t>
       </w:r>
-      <w:proofErr w:type="spellStart"/>
       <w:r>
         <w:rPr>
           <w:i/>
           <w:iCs/>
-        </w:rPr>
-        <w:t>Вона</w:t>
-      </w:r>
-      <w:proofErr w:type="spellEnd"/>
-      <w:r>
-        <w:rPr>
-          <w:i/>
-          <w:iCs/>
-        </w:rPr>
-        <w:t xml:space="preserve"> </w:t>
-      </w:r>
-      <w:proofErr w:type="spellStart"/>
-      <w:r>
-        <w:rPr>
-          <w:i/>
-          <w:iCs/>
-        </w:rPr>
-        <w:t>не</w:t>
-      </w:r>
-      <w:proofErr w:type="spellEnd"/>
-      <w:r>
-        <w:rPr>
-          <w:i/>
-          <w:iCs/>
-        </w:rPr>
-        <w:t xml:space="preserve"> </w:t>
-      </w:r>
-      <w:proofErr w:type="spellStart"/>
-      <w:r>
-        <w:rPr>
-          <w:i/>
-          <w:iCs/>
-        </w:rPr>
-        <w:t>любить</w:t>
-      </w:r>
-      <w:proofErr w:type="spellEnd"/>
-      <w:r>
-        <w:rPr>
-          <w:i/>
-          <w:iCs/>
-        </w:rPr>
-        <w:t xml:space="preserve"> </w:t>
-      </w:r>
-      <w:proofErr w:type="spellStart"/>
-      <w:r>
-        <w:rPr>
-          <w:i/>
-          <w:iCs/>
-        </w:rPr>
-        <w:t>чай</w:t>
-      </w:r>
-      <w:proofErr w:type="spellEnd"/>
-      <w:r>
-        <w:rPr>
-          <w:i/>
-          <w:iCs/>
-        </w:rPr>
-        <w:t>.</w:t>
-      </w:r>
-    </w:p>
-    <w:p>
-      <w:r>
+          <w:lang w:val="uk-UA"/>
+        </w:rPr>
+        <w:t>Вона не любить чай.</w:t>
+      </w:r>
+    </w:p>
+    <w:p>
+      <w:pPr>
+        <w:rPr>
+          <w:lang w:val="uk-UA"/>
+        </w:rPr>
+      </w:pPr>
+      <w:r>
+        <w:rPr>
+          <w:lang w:val="uk-UA"/>
+        </w:rPr>
         <w:lastRenderedPageBreak/>
         <w:pict w14:anchorId="61C9688B">
-          <v:rect id="_x0000_i1098" style="width:0;height:1.5pt" o:hralign="center" o:hrstd="t" o:hr="t" fillcolor="#a0a0a0" stroked="f"/>
+          <v:rect id="_x0000_i1032" style="width:0;height:1.5pt" o:hralign="center" o:hrstd="t" o:hr="t" fillcolor="#a0a0a0" stroked="f"/>
         </w:pict>
       </w:r>
     </w:p>
@@ -1561,6 +762,7 @@
         <w:rPr>
           <w:b/>
           <w:bCs/>
+          <w:lang w:val="uk-UA"/>
         </w:rPr>
       </w:pPr>
       <w:r>
@@ -1568,6 +770,7 @@
           <w:rFonts w:ascii="Segoe UI Emoji" w:hAnsi="Segoe UI Emoji" w:cs="Segoe UI Emoji"/>
           <w:b/>
           <w:bCs/>
+          <w:lang w:val="uk-UA"/>
         </w:rPr>
         <w:t>✅</w:t>
       </w:r>
@@ -1575,66 +778,10 @@
         <w:rPr>
           <w:b/>
           <w:bCs/>
-        </w:rPr>
-        <w:t xml:space="preserve"> 8. </w:t>
-      </w:r>
-      <w:proofErr w:type="spellStart"/>
-      <w:r>
-        <w:rPr>
-          <w:b/>
-          <w:bCs/>
-        </w:rPr>
-        <w:t>Використовуйте</w:t>
-      </w:r>
-      <w:proofErr w:type="spellEnd"/>
-      <w:r>
-        <w:rPr>
-          <w:b/>
-          <w:bCs/>
-        </w:rPr>
-        <w:t xml:space="preserve"> </w:t>
-      </w:r>
-      <w:proofErr w:type="spellStart"/>
-      <w:r>
-        <w:rPr>
-          <w:b/>
-          <w:bCs/>
-        </w:rPr>
-        <w:t>правильні</w:t>
-      </w:r>
-      <w:proofErr w:type="spellEnd"/>
-      <w:r>
-        <w:rPr>
-          <w:b/>
-          <w:bCs/>
-        </w:rPr>
-        <w:t xml:space="preserve"> </w:t>
-      </w:r>
-      <w:proofErr w:type="spellStart"/>
-      <w:r>
-        <w:rPr>
-          <w:b/>
-          <w:bCs/>
-        </w:rPr>
-        <w:t>форми</w:t>
-      </w:r>
-      <w:proofErr w:type="spellEnd"/>
-      <w:r>
-        <w:rPr>
-          <w:b/>
-          <w:bCs/>
-        </w:rPr>
-        <w:t xml:space="preserve"> </w:t>
-      </w:r>
-      <w:proofErr w:type="spellStart"/>
-      <w:r>
-        <w:rPr>
-          <w:b/>
-          <w:bCs/>
-        </w:rPr>
-        <w:t>займенників</w:t>
-      </w:r>
-      <w:proofErr w:type="spellEnd"/>
+          <w:lang w:val="uk-UA"/>
+        </w:rPr>
+        <w:t xml:space="preserve"> 8. Використовуйте правильні форми займенників</w:t>
+      </w:r>
     </w:p>
     <w:p>
       <w:pPr>
@@ -1642,19 +789,21 @@
           <w:ilvl w:val="0"/>
           <w:numId w:val="8"/>
         </w:numPr>
-      </w:pPr>
-      <w:proofErr w:type="spellStart"/>
-      <w:r>
-        <w:t>Підмет</w:t>
-      </w:r>
-      <w:proofErr w:type="spellEnd"/>
-      <w:r>
-        <w:t xml:space="preserve">: </w:t>
+        <w:rPr>
+          <w:lang w:val="uk-UA"/>
+        </w:rPr>
+      </w:pPr>
+      <w:r>
+        <w:rPr>
+          <w:lang w:val="uk-UA"/>
+        </w:rPr>
+        <w:t xml:space="preserve">Підмет: </w:t>
       </w:r>
       <w:r>
         <w:rPr>
           <w:i/>
           <w:iCs/>
+          <w:lang w:val="uk-UA"/>
         </w:rPr>
         <w:t>I, you, he</w:t>
       </w:r>
@@ -1665,19 +814,21 @@
           <w:ilvl w:val="0"/>
           <w:numId w:val="8"/>
         </w:numPr>
-      </w:pPr>
-      <w:proofErr w:type="spellStart"/>
-      <w:r>
-        <w:t>Об’єкт</w:t>
-      </w:r>
-      <w:proofErr w:type="spellEnd"/>
-      <w:r>
-        <w:t xml:space="preserve">: </w:t>
+        <w:rPr>
+          <w:lang w:val="uk-UA"/>
+        </w:rPr>
+      </w:pPr>
+      <w:r>
+        <w:rPr>
+          <w:lang w:val="uk-UA"/>
+        </w:rPr>
+        <w:t xml:space="preserve">Об’єкт: </w:t>
       </w:r>
       <w:r>
         <w:rPr>
           <w:i/>
           <w:iCs/>
+          <w:lang w:val="uk-UA"/>
         </w:rPr>
         <w:t>me, you, him</w:t>
       </w:r>
@@ -1688,19 +839,21 @@
           <w:ilvl w:val="0"/>
           <w:numId w:val="8"/>
         </w:numPr>
-      </w:pPr>
-      <w:proofErr w:type="spellStart"/>
-      <w:r>
-        <w:t>Присвійний</w:t>
-      </w:r>
-      <w:proofErr w:type="spellEnd"/>
-      <w:r>
-        <w:t xml:space="preserve">: </w:t>
+        <w:rPr>
+          <w:lang w:val="uk-UA"/>
+        </w:rPr>
+      </w:pPr>
+      <w:r>
+        <w:rPr>
+          <w:lang w:val="uk-UA"/>
+        </w:rPr>
+        <w:t xml:space="preserve">Присвійний: </w:t>
       </w:r>
       <w:r>
         <w:rPr>
           <w:i/>
           <w:iCs/>
+          <w:lang w:val="uk-UA"/>
         </w:rPr>
         <w:t>my, your, his</w:t>
       </w:r>
@@ -1711,11 +864,15 @@
           <w:ilvl w:val="1"/>
           <w:numId w:val="8"/>
         </w:numPr>
+        <w:rPr>
+          <w:lang w:val="uk-UA"/>
+        </w:rPr>
       </w:pPr>
       <w:r>
         <w:rPr>
           <w:i/>
           <w:iCs/>
+          <w:lang w:val="uk-UA"/>
         </w:rPr>
         <w:t xml:space="preserve">This is </w:t>
       </w:r>
@@ -1725,6 +882,7 @@
           <w:bCs/>
           <w:i/>
           <w:iCs/>
+          <w:lang w:val="uk-UA"/>
         </w:rPr>
         <w:t>my</w:t>
       </w:r>
@@ -1732,6 +890,7 @@
         <w:rPr>
           <w:i/>
           <w:iCs/>
+          <w:lang w:val="uk-UA"/>
         </w:rPr>
         <w:t xml:space="preserve"> book.</w:t>
       </w:r>
@@ -1742,11 +901,15 @@
           <w:ilvl w:val="1"/>
           <w:numId w:val="8"/>
         </w:numPr>
+        <w:rPr>
+          <w:lang w:val="uk-UA"/>
+        </w:rPr>
       </w:pPr>
       <w:r>
         <w:rPr>
           <w:i/>
           <w:iCs/>
+          <w:lang w:val="uk-UA"/>
         </w:rPr>
         <w:t xml:space="preserve">I saw </w:t>
       </w:r>
@@ -1756,6 +919,7 @@
           <w:bCs/>
           <w:i/>
           <w:iCs/>
+          <w:lang w:val="uk-UA"/>
         </w:rPr>
         <w:t>him</w:t>
       </w:r>
@@ -1763,14 +927,23 @@
         <w:rPr>
           <w:i/>
           <w:iCs/>
+          <w:lang w:val="uk-UA"/>
         </w:rPr>
         <w:t xml:space="preserve"> yesterday.</w:t>
       </w:r>
     </w:p>
     <w:p>
-      <w:r>
+      <w:pPr>
+        <w:rPr>
+          <w:lang w:val="uk-UA"/>
+        </w:rPr>
+      </w:pPr>
+      <w:r>
+        <w:rPr>
+          <w:lang w:val="uk-UA"/>
+        </w:rPr>
         <w:pict w14:anchorId="06BC9356">
-          <v:rect id="_x0000_i1099" style="width:0;height:1.5pt" o:hralign="center" o:hrstd="t" o:hr="t" fillcolor="#a0a0a0" stroked="f"/>
+          <v:rect id="_x0000_i1033" style="width:0;height:1.5pt" o:hralign="center" o:hrstd="t" o:hr="t" fillcolor="#a0a0a0" stroked="f"/>
         </w:pict>
       </w:r>
     </w:p>
@@ -1779,6 +952,7 @@
         <w:rPr>
           <w:b/>
           <w:bCs/>
+          <w:lang w:val="uk-UA"/>
         </w:rPr>
       </w:pPr>
       <w:r>
@@ -1786,6 +960,7 @@
           <w:rFonts w:ascii="Segoe UI Emoji" w:hAnsi="Segoe UI Emoji" w:cs="Segoe UI Emoji"/>
           <w:b/>
           <w:bCs/>
+          <w:lang w:val="uk-UA"/>
         </w:rPr>
         <w:t>✅</w:t>
       </w:r>
@@ -1793,66 +968,10 @@
         <w:rPr>
           <w:b/>
           <w:bCs/>
-        </w:rPr>
-        <w:t xml:space="preserve"> 9. </w:t>
-      </w:r>
-      <w:proofErr w:type="spellStart"/>
-      <w:r>
-        <w:rPr>
-          <w:b/>
-          <w:bCs/>
-        </w:rPr>
-        <w:t>Прикметники</w:t>
-      </w:r>
-      <w:proofErr w:type="spellEnd"/>
-      <w:r>
-        <w:rPr>
-          <w:b/>
-          <w:bCs/>
-        </w:rPr>
-        <w:t xml:space="preserve"> </w:t>
-      </w:r>
-      <w:proofErr w:type="spellStart"/>
-      <w:r>
-        <w:rPr>
-          <w:b/>
-          <w:bCs/>
-        </w:rPr>
-        <w:t>ставляться</w:t>
-      </w:r>
-      <w:proofErr w:type="spellEnd"/>
-      <w:r>
-        <w:rPr>
-          <w:b/>
-          <w:bCs/>
-        </w:rPr>
-        <w:t xml:space="preserve"> </w:t>
-      </w:r>
-      <w:proofErr w:type="spellStart"/>
-      <w:r>
-        <w:rPr>
-          <w:b/>
-          <w:bCs/>
-        </w:rPr>
-        <w:t>перед</w:t>
-      </w:r>
-      <w:proofErr w:type="spellEnd"/>
-      <w:r>
-        <w:rPr>
-          <w:b/>
-          <w:bCs/>
-        </w:rPr>
-        <w:t xml:space="preserve"> </w:t>
-      </w:r>
-      <w:proofErr w:type="spellStart"/>
-      <w:r>
-        <w:rPr>
-          <w:b/>
-          <w:bCs/>
-        </w:rPr>
-        <w:t>іменником</w:t>
-      </w:r>
-      <w:proofErr w:type="spellEnd"/>
+          <w:lang w:val="uk-UA"/>
+        </w:rPr>
+        <w:t xml:space="preserve"> 9. Прикметники ставляться перед іменником</w:t>
+      </w:r>
     </w:p>
     <w:p>
       <w:pPr>
@@ -1860,86 +979,74 @@
           <w:ilvl w:val="0"/>
           <w:numId w:val="9"/>
         </w:numPr>
+        <w:rPr>
+          <w:lang w:val="uk-UA"/>
+        </w:rPr>
       </w:pPr>
       <w:r>
         <w:rPr>
           <w:i/>
           <w:iCs/>
+          <w:lang w:val="uk-UA"/>
         </w:rPr>
         <w:t>a beautiful day</w:t>
       </w:r>
       <w:r>
+        <w:rPr>
+          <w:lang w:val="uk-UA"/>
+        </w:rPr>
         <w:t xml:space="preserve">, </w:t>
       </w:r>
       <w:r>
         <w:rPr>
           <w:i/>
           <w:iCs/>
+          <w:lang w:val="uk-UA"/>
         </w:rPr>
         <w:t>an interesting book</w:t>
       </w:r>
       <w:r>
+        <w:rPr>
+          <w:lang w:val="uk-UA"/>
+        </w:rPr>
         <w:br/>
         <w:t xml:space="preserve">→ </w:t>
       </w:r>
-      <w:proofErr w:type="spellStart"/>
       <w:r>
         <w:rPr>
           <w:i/>
           <w:iCs/>
-        </w:rPr>
-        <w:t>прекрасний</w:t>
-      </w:r>
-      <w:proofErr w:type="spellEnd"/>
+          <w:lang w:val="uk-UA"/>
+        </w:rPr>
+        <w:t>прекрасний день</w:t>
+      </w:r>
+      <w:r>
+        <w:rPr>
+          <w:lang w:val="uk-UA"/>
+        </w:rPr>
+        <w:t xml:space="preserve">, </w:t>
+      </w:r>
       <w:r>
         <w:rPr>
           <w:i/>
           <w:iCs/>
-        </w:rPr>
-        <w:t xml:space="preserve"> </w:t>
-      </w:r>
-      <w:proofErr w:type="spellStart"/>
-      <w:r>
-        <w:rPr>
-          <w:i/>
-          <w:iCs/>
-        </w:rPr>
-        <w:t>день</w:t>
-      </w:r>
-      <w:proofErr w:type="spellEnd"/>
-      <w:r>
-        <w:t xml:space="preserve">, </w:t>
-      </w:r>
-      <w:proofErr w:type="spellStart"/>
-      <w:r>
-        <w:rPr>
-          <w:i/>
-          <w:iCs/>
-        </w:rPr>
-        <w:t>цікава</w:t>
-      </w:r>
-      <w:proofErr w:type="spellEnd"/>
-      <w:r>
-        <w:rPr>
-          <w:i/>
-          <w:iCs/>
-        </w:rPr>
-        <w:t xml:space="preserve"> </w:t>
-      </w:r>
-      <w:proofErr w:type="spellStart"/>
-      <w:r>
-        <w:rPr>
-          <w:i/>
-          <w:iCs/>
-        </w:rPr>
-        <w:t>книга</w:t>
-      </w:r>
-      <w:proofErr w:type="spellEnd"/>
-    </w:p>
-    <w:p>
-      <w:r>
+          <w:lang w:val="uk-UA"/>
+        </w:rPr>
+        <w:t>цікава книга</w:t>
+      </w:r>
+    </w:p>
+    <w:p>
+      <w:pPr>
+        <w:rPr>
+          <w:lang w:val="uk-UA"/>
+        </w:rPr>
+      </w:pPr>
+      <w:r>
+        <w:rPr>
+          <w:lang w:val="uk-UA"/>
+        </w:rPr>
         <w:pict w14:anchorId="0B6D00DE">
-          <v:rect id="_x0000_i1100" style="width:0;height:1.5pt" o:hralign="center" o:hrstd="t" o:hr="t" fillcolor="#a0a0a0" stroked="f"/>
+          <v:rect id="_x0000_i1034" style="width:0;height:1.5pt" o:hralign="center" o:hrstd="t" o:hr="t" fillcolor="#a0a0a0" stroked="f"/>
         </w:pict>
       </w:r>
     </w:p>
@@ -1948,6 +1055,7 @@
         <w:rPr>
           <w:b/>
           <w:bCs/>
+          <w:lang w:val="uk-UA"/>
         </w:rPr>
       </w:pPr>
       <w:r>
@@ -1955,6 +1063,7 @@
           <w:rFonts w:ascii="Segoe UI Emoji" w:hAnsi="Segoe UI Emoji" w:cs="Segoe UI Emoji"/>
           <w:b/>
           <w:bCs/>
+          <w:lang w:val="uk-UA"/>
         </w:rPr>
         <w:t>✅</w:t>
       </w:r>
@@ -1962,50 +1071,10 @@
         <w:rPr>
           <w:b/>
           <w:bCs/>
-        </w:rPr>
-        <w:t xml:space="preserve"> 10. </w:t>
-      </w:r>
-      <w:proofErr w:type="spellStart"/>
-      <w:r>
-        <w:rPr>
-          <w:b/>
-          <w:bCs/>
-        </w:rPr>
-        <w:t>Розміщуйте</w:t>
-      </w:r>
-      <w:proofErr w:type="spellEnd"/>
-      <w:r>
-        <w:rPr>
-          <w:b/>
-          <w:bCs/>
-        </w:rPr>
-        <w:t xml:space="preserve"> </w:t>
-      </w:r>
-      <w:proofErr w:type="spellStart"/>
-      <w:r>
-        <w:rPr>
-          <w:b/>
-          <w:bCs/>
-        </w:rPr>
-        <w:t>прислівники</w:t>
-      </w:r>
-      <w:proofErr w:type="spellEnd"/>
-      <w:r>
-        <w:rPr>
-          <w:b/>
-          <w:bCs/>
-        </w:rPr>
-        <w:t xml:space="preserve"> </w:t>
-      </w:r>
-      <w:proofErr w:type="spellStart"/>
-      <w:r>
-        <w:rPr>
-          <w:b/>
-          <w:bCs/>
-        </w:rPr>
-        <w:t>правильно</w:t>
-      </w:r>
-      <w:proofErr w:type="spellEnd"/>
+          <w:lang w:val="uk-UA"/>
+        </w:rPr>
+        <w:t xml:space="preserve"> 10. Розміщуйте прислівники правильно</w:t>
+      </w:r>
     </w:p>
     <w:p>
       <w:pPr>
@@ -2013,108 +1082,29 @@
           <w:ilvl w:val="0"/>
           <w:numId w:val="10"/>
         </w:numPr>
-      </w:pPr>
-      <w:r>
-        <w:t xml:space="preserve">У </w:t>
-      </w:r>
-      <w:proofErr w:type="spellStart"/>
-      <w:r>
-        <w:t>більшості</w:t>
-      </w:r>
-      <w:proofErr w:type="spellEnd"/>
-      <w:r>
-        <w:t xml:space="preserve"> </w:t>
-      </w:r>
-      <w:proofErr w:type="spellStart"/>
-      <w:r>
-        <w:t>випадків</w:t>
-      </w:r>
-      <w:proofErr w:type="spellEnd"/>
-      <w:r>
-        <w:t xml:space="preserve"> (</w:t>
-      </w:r>
-      <w:proofErr w:type="spellStart"/>
+        <w:rPr>
+          <w:lang w:val="uk-UA"/>
+        </w:rPr>
+      </w:pPr>
+      <w:r>
+        <w:rPr>
+          <w:lang w:val="uk-UA"/>
+        </w:rPr>
+        <w:t>У більшості випадків (</w:t>
+      </w:r>
       <w:r>
         <w:rPr>
           <w:b/>
           <w:bCs/>
-        </w:rPr>
-        <w:t>як</w:t>
-      </w:r>
-      <w:proofErr w:type="spellEnd"/>
-      <w:r>
-        <w:rPr>
-          <w:b/>
-          <w:bCs/>
-        </w:rPr>
-        <w:t xml:space="preserve">? </w:t>
-      </w:r>
-      <w:proofErr w:type="spellStart"/>
-      <w:r>
-        <w:rPr>
-          <w:b/>
-          <w:bCs/>
-        </w:rPr>
-        <w:t>де</w:t>
-      </w:r>
-      <w:proofErr w:type="spellEnd"/>
-      <w:r>
-        <w:rPr>
-          <w:b/>
-          <w:bCs/>
-        </w:rPr>
-        <w:t xml:space="preserve">? </w:t>
-      </w:r>
-      <w:proofErr w:type="spellStart"/>
-      <w:r>
-        <w:rPr>
-          <w:b/>
-          <w:bCs/>
-        </w:rPr>
-        <w:t>коли</w:t>
-      </w:r>
-      <w:proofErr w:type="spellEnd"/>
-      <w:r>
-        <w:rPr>
-          <w:b/>
-          <w:bCs/>
-        </w:rPr>
-        <w:t>?</w:t>
-      </w:r>
-      <w:r>
-        <w:t xml:space="preserve">) </w:t>
-      </w:r>
-      <w:proofErr w:type="spellStart"/>
-      <w:r>
-        <w:t>прислівники</w:t>
-      </w:r>
-      <w:proofErr w:type="spellEnd"/>
-      <w:r>
-        <w:t xml:space="preserve"> </w:t>
-      </w:r>
-      <w:proofErr w:type="spellStart"/>
-      <w:r>
-        <w:t>ставляться</w:t>
-      </w:r>
-      <w:proofErr w:type="spellEnd"/>
-      <w:r>
-        <w:t xml:space="preserve"> в </w:t>
-      </w:r>
-      <w:proofErr w:type="spellStart"/>
-      <w:r>
-        <w:t>кінці</w:t>
-      </w:r>
-      <w:proofErr w:type="spellEnd"/>
-      <w:r>
-        <w:t xml:space="preserve"> </w:t>
-      </w:r>
-      <w:proofErr w:type="spellStart"/>
-      <w:r>
-        <w:t>речення</w:t>
-      </w:r>
-      <w:proofErr w:type="spellEnd"/>
-      <w:r>
-        <w:t>:</w:t>
+          <w:lang w:val="uk-UA"/>
+        </w:rPr>
+        <w:t>як? де? коли?</w:t>
+      </w:r>
+      <w:r>
+        <w:rPr>
+          <w:lang w:val="uk-UA"/>
+        </w:rPr>
+        <w:t>) прислівники ставляться в кінці речення:</w:t>
       </w:r>
     </w:p>
     <w:p>
@@ -2123,11 +1113,15 @@
           <w:ilvl w:val="1"/>
           <w:numId w:val="10"/>
         </w:numPr>
+        <w:rPr>
+          <w:lang w:val="uk-UA"/>
+        </w:rPr>
       </w:pPr>
       <w:r>
         <w:rPr>
           <w:i/>
           <w:iCs/>
+          <w:lang w:val="uk-UA"/>
         </w:rPr>
         <w:t xml:space="preserve">He works </w:t>
       </w:r>
@@ -2137,6 +1131,7 @@
           <w:bCs/>
           <w:i/>
           <w:iCs/>
+          <w:lang w:val="uk-UA"/>
         </w:rPr>
         <w:t>well</w:t>
       </w:r>
@@ -2144,59 +1139,23 @@
         <w:rPr>
           <w:i/>
           <w:iCs/>
+          <w:lang w:val="uk-UA"/>
         </w:rPr>
         <w:t>.</w:t>
       </w:r>
       <w:r>
+        <w:rPr>
+          <w:lang w:val="uk-UA"/>
+        </w:rPr>
         <w:t xml:space="preserve"> – </w:t>
       </w:r>
-      <w:proofErr w:type="spellStart"/>
       <w:r>
         <w:rPr>
           <w:i/>
           <w:iCs/>
-        </w:rPr>
-        <w:t>Він</w:t>
-      </w:r>
-      <w:proofErr w:type="spellEnd"/>
-      <w:r>
-        <w:rPr>
-          <w:i/>
-          <w:iCs/>
-        </w:rPr>
-        <w:t xml:space="preserve"> </w:t>
-      </w:r>
-      <w:proofErr w:type="spellStart"/>
-      <w:r>
-        <w:rPr>
-          <w:i/>
-          <w:iCs/>
-        </w:rPr>
-        <w:t>добре</w:t>
-      </w:r>
-      <w:proofErr w:type="spellEnd"/>
-      <w:r>
-        <w:rPr>
-          <w:i/>
-          <w:iCs/>
-        </w:rPr>
-        <w:t xml:space="preserve"> </w:t>
-      </w:r>
-      <w:proofErr w:type="spellStart"/>
-      <w:r>
-        <w:rPr>
-          <w:i/>
-          <w:iCs/>
-        </w:rPr>
-        <w:t>працює</w:t>
-      </w:r>
-      <w:proofErr w:type="spellEnd"/>
-      <w:r>
-        <w:rPr>
-          <w:i/>
-          <w:iCs/>
-        </w:rPr>
-        <w:t>.</w:t>
+          <w:lang w:val="uk-UA"/>
+        </w:rPr>
+        <w:t>Він добре працює.</w:t>
       </w:r>
     </w:p>
     <w:p>
@@ -2205,11 +1164,15 @@
           <w:ilvl w:val="1"/>
           <w:numId w:val="10"/>
         </w:numPr>
+        <w:rPr>
+          <w:lang w:val="uk-UA"/>
+        </w:rPr>
       </w:pPr>
       <w:r>
         <w:rPr>
           <w:i/>
           <w:iCs/>
+          <w:lang w:val="uk-UA"/>
         </w:rPr>
         <w:t xml:space="preserve">She came </w:t>
       </w:r>
@@ -2219,6 +1182,7 @@
           <w:bCs/>
           <w:i/>
           <w:iCs/>
+          <w:lang w:val="uk-UA"/>
         </w:rPr>
         <w:t>yesterday</w:t>
       </w:r>
@@ -2226,59 +1190,23 @@
         <w:rPr>
           <w:i/>
           <w:iCs/>
+          <w:lang w:val="uk-UA"/>
         </w:rPr>
         <w:t>.</w:t>
       </w:r>
       <w:r>
+        <w:rPr>
+          <w:lang w:val="uk-UA"/>
+        </w:rPr>
         <w:t xml:space="preserve"> – </w:t>
       </w:r>
-      <w:proofErr w:type="spellStart"/>
       <w:r>
         <w:rPr>
           <w:i/>
           <w:iCs/>
-        </w:rPr>
-        <w:t>Вона</w:t>
-      </w:r>
-      <w:proofErr w:type="spellEnd"/>
-      <w:r>
-        <w:rPr>
-          <w:i/>
-          <w:iCs/>
-        </w:rPr>
-        <w:t xml:space="preserve"> </w:t>
-      </w:r>
-      <w:proofErr w:type="spellStart"/>
-      <w:r>
-        <w:rPr>
-          <w:i/>
-          <w:iCs/>
-        </w:rPr>
-        <w:t>прийшла</w:t>
-      </w:r>
-      <w:proofErr w:type="spellEnd"/>
-      <w:r>
-        <w:rPr>
-          <w:i/>
-          <w:iCs/>
-        </w:rPr>
-        <w:t xml:space="preserve"> </w:t>
-      </w:r>
-      <w:proofErr w:type="spellStart"/>
-      <w:r>
-        <w:rPr>
-          <w:i/>
-          <w:iCs/>
-        </w:rPr>
-        <w:t>вчора</w:t>
-      </w:r>
-      <w:proofErr w:type="spellEnd"/>
-      <w:r>
-        <w:rPr>
-          <w:i/>
-          <w:iCs/>
-        </w:rPr>
-        <w:t>.</w:t>
+          <w:lang w:val="uk-UA"/>
+        </w:rPr>
+        <w:t>Вона прийшла вчора.</w:t>
       </w:r>
     </w:p>
     <w:p>
@@ -2287,99 +1215,42 @@
           <w:ilvl w:val="0"/>
           <w:numId w:val="10"/>
         </w:numPr>
-      </w:pPr>
-      <w:proofErr w:type="spellStart"/>
-      <w:r>
-        <w:t>Але</w:t>
-      </w:r>
-      <w:proofErr w:type="spellEnd"/>
-      <w:r>
-        <w:t xml:space="preserve"> </w:t>
-      </w:r>
-      <w:proofErr w:type="spellStart"/>
-      <w:r>
-        <w:t>прислівники</w:t>
-      </w:r>
-      <w:proofErr w:type="spellEnd"/>
-      <w:r>
-        <w:t xml:space="preserve"> </w:t>
-      </w:r>
-      <w:proofErr w:type="spellStart"/>
-      <w:r>
-        <w:t>частоти</w:t>
-      </w:r>
-      <w:proofErr w:type="spellEnd"/>
-      <w:r>
-        <w:t xml:space="preserve"> (</w:t>
+        <w:rPr>
+          <w:lang w:val="uk-UA"/>
+        </w:rPr>
+      </w:pPr>
+      <w:r>
+        <w:rPr>
+          <w:lang w:val="uk-UA"/>
+        </w:rPr>
+        <w:t>Але прислівники частоти (</w:t>
       </w:r>
       <w:r>
         <w:rPr>
           <w:b/>
           <w:bCs/>
+          <w:lang w:val="uk-UA"/>
         </w:rPr>
         <w:t>always, often, never</w:t>
       </w:r>
       <w:r>
-        <w:t xml:space="preserve">) </w:t>
-      </w:r>
-      <w:proofErr w:type="spellStart"/>
-      <w:r>
-        <w:t>зазвичай</w:t>
-      </w:r>
-      <w:proofErr w:type="spellEnd"/>
-      <w:r>
-        <w:t xml:space="preserve"> </w:t>
-      </w:r>
-      <w:proofErr w:type="spellStart"/>
-      <w:r>
-        <w:t>стоять</w:t>
-      </w:r>
-      <w:proofErr w:type="spellEnd"/>
-      <w:r>
-        <w:t xml:space="preserve"> </w:t>
-      </w:r>
-      <w:proofErr w:type="spellStart"/>
+        <w:rPr>
+          <w:lang w:val="uk-UA"/>
+        </w:rPr>
+        <w:t xml:space="preserve">) зазвичай стоять </w:t>
+      </w:r>
       <w:r>
         <w:rPr>
           <w:b/>
           <w:bCs/>
-        </w:rPr>
-        <w:t>перед</w:t>
-      </w:r>
-      <w:proofErr w:type="spellEnd"/>
-      <w:r>
-        <w:rPr>
-          <w:b/>
-          <w:bCs/>
-        </w:rPr>
-        <w:t xml:space="preserve"> </w:t>
-      </w:r>
-      <w:proofErr w:type="spellStart"/>
-      <w:r>
-        <w:rPr>
-          <w:b/>
-          <w:bCs/>
-        </w:rPr>
-        <w:t>основним</w:t>
-      </w:r>
-      <w:proofErr w:type="spellEnd"/>
-      <w:r>
-        <w:rPr>
-          <w:b/>
-          <w:bCs/>
-        </w:rPr>
-        <w:t xml:space="preserve"> </w:t>
-      </w:r>
-      <w:proofErr w:type="spellStart"/>
-      <w:r>
-        <w:rPr>
-          <w:b/>
-          <w:bCs/>
-        </w:rPr>
-        <w:t>дієсловом</w:t>
-      </w:r>
-      <w:proofErr w:type="spellEnd"/>
-      <w:r>
+          <w:lang w:val="uk-UA"/>
+        </w:rPr>
+        <w:t>перед основним дієсловом</w:t>
+      </w:r>
+      <w:r>
+        <w:rPr>
+          <w:lang w:val="uk-UA"/>
+        </w:rPr>
         <w:t>:</w:t>
       </w:r>
     </w:p>
@@ -2389,11 +1260,15 @@
           <w:ilvl w:val="1"/>
           <w:numId w:val="10"/>
         </w:numPr>
+        <w:rPr>
+          <w:lang w:val="uk-UA"/>
+        </w:rPr>
       </w:pPr>
       <w:r>
         <w:rPr>
           <w:i/>
           <w:iCs/>
+          <w:lang w:val="uk-UA"/>
         </w:rPr>
         <w:t xml:space="preserve">I </w:t>
       </w:r>
@@ -2403,6 +1278,7 @@
           <w:bCs/>
           <w:i/>
           <w:iCs/>
+          <w:lang w:val="uk-UA"/>
         </w:rPr>
         <w:t>always</w:t>
       </w:r>
@@ -2410,6 +1286,7 @@
         <w:rPr>
           <w:i/>
           <w:iCs/>
+          <w:lang w:val="uk-UA"/>
         </w:rPr>
         <w:t xml:space="preserve"> study in the morning.</w:t>
       </w:r>
@@ -2420,78 +1297,15 @@
           <w:ilvl w:val="0"/>
           <w:numId w:val="10"/>
         </w:numPr>
-      </w:pPr>
-      <w:proofErr w:type="spellStart"/>
-      <w:r>
-        <w:t>Також</w:t>
-      </w:r>
-      <w:proofErr w:type="spellEnd"/>
-      <w:r>
-        <w:t xml:space="preserve"> </w:t>
-      </w:r>
-      <w:proofErr w:type="spellStart"/>
-      <w:r>
-        <w:t>прислівники</w:t>
-      </w:r>
-      <w:proofErr w:type="spellEnd"/>
-      <w:r>
-        <w:t xml:space="preserve"> </w:t>
-      </w:r>
-      <w:proofErr w:type="spellStart"/>
-      <w:r>
-        <w:t>можуть</w:t>
-      </w:r>
-      <w:proofErr w:type="spellEnd"/>
-      <w:r>
-        <w:t xml:space="preserve"> </w:t>
-      </w:r>
-      <w:proofErr w:type="spellStart"/>
-      <w:r>
-        <w:t>бути</w:t>
-      </w:r>
-      <w:proofErr w:type="spellEnd"/>
-      <w:r>
-        <w:t xml:space="preserve"> </w:t>
-      </w:r>
-      <w:proofErr w:type="spellStart"/>
-      <w:r>
-        <w:t>на</w:t>
-      </w:r>
-      <w:proofErr w:type="spellEnd"/>
-      <w:r>
-        <w:t xml:space="preserve"> </w:t>
-      </w:r>
-      <w:proofErr w:type="spellStart"/>
-      <w:r>
-        <w:t>початку</w:t>
-      </w:r>
-      <w:proofErr w:type="spellEnd"/>
-      <w:r>
-        <w:t xml:space="preserve"> </w:t>
-      </w:r>
-      <w:proofErr w:type="spellStart"/>
-      <w:r>
-        <w:t>речення</w:t>
-      </w:r>
-      <w:proofErr w:type="spellEnd"/>
-      <w:r>
-        <w:t xml:space="preserve"> </w:t>
-      </w:r>
-      <w:proofErr w:type="spellStart"/>
-      <w:r>
-        <w:t>для</w:t>
-      </w:r>
-      <w:proofErr w:type="spellEnd"/>
-      <w:r>
-        <w:t xml:space="preserve"> </w:t>
-      </w:r>
-      <w:proofErr w:type="spellStart"/>
-      <w:r>
-        <w:t>підсилення</w:t>
-      </w:r>
-      <w:proofErr w:type="spellEnd"/>
-      <w:r>
-        <w:t>:</w:t>
+        <w:rPr>
+          <w:lang w:val="uk-UA"/>
+        </w:rPr>
+      </w:pPr>
+      <w:r>
+        <w:rPr>
+          <w:lang w:val="uk-UA"/>
+        </w:rPr>
+        <w:t>Також прислівники можуть бути на початку речення для підсилення:</w:t>
       </w:r>
     </w:p>
     <w:p>
@@ -2500,74 +1314,55 @@
           <w:ilvl w:val="1"/>
           <w:numId w:val="10"/>
         </w:numPr>
+        <w:rPr>
+          <w:lang w:val="uk-UA"/>
+        </w:rPr>
       </w:pPr>
       <w:r>
         <w:rPr>
           <w:i/>
           <w:iCs/>
+          <w:lang w:val="uk-UA"/>
         </w:rPr>
         <w:t>Suddenly, it started to rain.</w:t>
       </w:r>
       <w:r>
+        <w:rPr>
+          <w:lang w:val="uk-UA"/>
+        </w:rPr>
         <w:t xml:space="preserve"> → </w:t>
       </w:r>
-      <w:proofErr w:type="spellStart"/>
       <w:r>
         <w:rPr>
           <w:i/>
           <w:iCs/>
-        </w:rPr>
-        <w:t>Раптово</w:t>
-      </w:r>
-      <w:proofErr w:type="spellEnd"/>
-      <w:r>
-        <w:rPr>
-          <w:i/>
-          <w:iCs/>
-        </w:rPr>
-        <w:t xml:space="preserve"> </w:t>
-      </w:r>
-      <w:proofErr w:type="spellStart"/>
-      <w:r>
-        <w:rPr>
-          <w:i/>
-          <w:iCs/>
-        </w:rPr>
-        <w:t>почався</w:t>
-      </w:r>
-      <w:proofErr w:type="spellEnd"/>
-      <w:r>
-        <w:rPr>
-          <w:i/>
-          <w:iCs/>
-        </w:rPr>
-        <w:t xml:space="preserve"> </w:t>
-      </w:r>
-      <w:proofErr w:type="spellStart"/>
-      <w:r>
-        <w:rPr>
-          <w:i/>
-          <w:iCs/>
-        </w:rPr>
-        <w:t>дощ</w:t>
-      </w:r>
-      <w:proofErr w:type="spellEnd"/>
-      <w:r>
-        <w:rPr>
-          <w:i/>
-          <w:iCs/>
-        </w:rPr>
-        <w:t>.</w:t>
-      </w:r>
-    </w:p>
-    <w:p>
-      <w:r>
+          <w:lang w:val="uk-UA"/>
+        </w:rPr>
+        <w:t>Раптово почався дощ.</w:t>
+      </w:r>
+    </w:p>
+    <w:p>
+      <w:pPr>
+        <w:rPr>
+          <w:lang w:val="uk-UA"/>
+        </w:rPr>
+      </w:pPr>
+      <w:r>
+        <w:rPr>
+          <w:lang w:val="uk-UA"/>
+        </w:rPr>
         <w:pict w14:anchorId="6FC70815">
-          <v:rect id="_x0000_i1101" style="width:0;height:1.5pt" o:hralign="center" o:hrstd="t" o:hr="t" fillcolor="#a0a0a0" stroked="f"/>
+          <v:rect id="_x0000_i1035" style="width:0;height:1.5pt" o:hralign="center" o:hrstd="t" o:hr="t" fillcolor="#a0a0a0" stroked="f"/>
         </w:pict>
       </w:r>
     </w:p>
-    <w:p/>
+    <w:p>
+      <w:pPr>
+        <w:rPr>
+          <w:lang w:val="uk-UA"/>
+        </w:rPr>
+      </w:pPr>
+    </w:p>
     <w:sectPr>
       <w:pgSz w:w="11906" w:h="16838"/>
       <w:pgMar w:top="1440" w:right="1440" w:bottom="1440" w:left="1440" w:header="720" w:footer="720" w:gutter="0"/>
@@ -4706,6 +3501,7 @@
   <w:style w:type="character" w:default="1" w:styleId="DefaultParagraphFont">
     <w:name w:val="Default Paragraph Font"/>
     <w:uiPriority w:val="1"/>
+    <w:semiHidden/>
     <w:unhideWhenUsed/>
   </w:style>
   <w:style w:type="table" w:default="1" w:styleId="TableNormal">

</xml_diff>